<commit_message>
Dodanie pliku z rysunkiem
</commit_message>
<xml_diff>
--- a/Rys.docx
+++ b/Rys.docx
@@ -63,8 +63,130 @@
     </w:p>
     <w:p/>
     <w:p>
+      <w:r>
+        <w:rPr>
+          <w:noProof/>
+          <w:lang w:eastAsia="pl-PL"/>
+        </w:rPr>
+        <w:lastRenderedPageBreak/>
+        <w:drawing>
+          <wp:inline distT="0" distB="0" distL="0" distR="0">
+            <wp:extent cx="5762625" cy="4162425"/>
+            <wp:effectExtent l="0" t="0" r="9525" b="9525"/>
+            <wp:docPr id="2" name="Obraz 2"/>
+            <wp:cNvGraphicFramePr>
+              <a:graphicFrameLocks xmlns:a="http://schemas.openxmlformats.org/drawingml/2006/main" noChangeAspect="1"/>
+            </wp:cNvGraphicFramePr>
+            <a:graphic xmlns:a="http://schemas.openxmlformats.org/drawingml/2006/main">
+              <a:graphicData uri="http://schemas.openxmlformats.org/drawingml/2006/picture">
+                <pic:pic xmlns:pic="http://schemas.openxmlformats.org/drawingml/2006/picture">
+                  <pic:nvPicPr>
+                    <pic:cNvPr id="0" name="Picture 2"/>
+                    <pic:cNvPicPr>
+                      <a:picLocks noChangeAspect="1" noChangeArrowheads="1"/>
+                    </pic:cNvPicPr>
+                  </pic:nvPicPr>
+                  <pic:blipFill>
+                    <a:blip r:embed="rId5">
+                      <a:extLst>
+                        <a:ext uri="{28A0092B-C50C-407E-A947-70E740481C1C}">
+                          <a14:useLocalDpi xmlns:a14="http://schemas.microsoft.com/office/drawing/2010/main" val="0"/>
+                        </a:ext>
+                      </a:extLst>
+                    </a:blip>
+                    <a:srcRect/>
+                    <a:stretch>
+                      <a:fillRect/>
+                    </a:stretch>
+                  </pic:blipFill>
+                  <pic:spPr bwMode="auto">
+                    <a:xfrm>
+                      <a:off x="0" y="0"/>
+                      <a:ext cx="5762625" cy="4162425"/>
+                    </a:xfrm>
+                    <a:prstGeom prst="rect">
+                      <a:avLst/>
+                    </a:prstGeom>
+                    <a:noFill/>
+                    <a:ln>
+                      <a:noFill/>
+                    </a:ln>
+                  </pic:spPr>
+                </pic:pic>
+              </a:graphicData>
+            </a:graphic>
+          </wp:inline>
+        </w:drawing>
+      </w:r>
+    </w:p>
+    <w:p>
+      <w:r>
+        <w:t>Rys. 2. Dodanie pliku do repozytorium.</w:t>
+      </w:r>
+    </w:p>
+    <w:p/>
+    <w:p>
+      <w:r>
+        <w:rPr>
+          <w:noProof/>
+          <w:lang w:eastAsia="pl-PL"/>
+        </w:rPr>
+        <w:drawing>
+          <wp:inline distT="0" distB="0" distL="0" distR="0">
+            <wp:extent cx="5753100" cy="3543300"/>
+            <wp:effectExtent l="0" t="0" r="0" b="0"/>
+            <wp:docPr id="4" name="Obraz 4"/>
+            <wp:cNvGraphicFramePr>
+              <a:graphicFrameLocks xmlns:a="http://schemas.openxmlformats.org/drawingml/2006/main" noChangeAspect="1"/>
+            </wp:cNvGraphicFramePr>
+            <a:graphic xmlns:a="http://schemas.openxmlformats.org/drawingml/2006/main">
+              <a:graphicData uri="http://schemas.openxmlformats.org/drawingml/2006/picture">
+                <pic:pic xmlns:pic="http://schemas.openxmlformats.org/drawingml/2006/picture">
+                  <pic:nvPicPr>
+                    <pic:cNvPr id="0" name="Picture 3"/>
+                    <pic:cNvPicPr>
+                      <a:picLocks noChangeAspect="1" noChangeArrowheads="1"/>
+                    </pic:cNvPicPr>
+                  </pic:nvPicPr>
+                  <pic:blipFill>
+                    <a:blip r:embed="rId6">
+                      <a:extLst>
+                        <a:ext uri="{28A0092B-C50C-407E-A947-70E740481C1C}">
+                          <a14:useLocalDpi xmlns:a14="http://schemas.microsoft.com/office/drawing/2010/main" val="0"/>
+                        </a:ext>
+                      </a:extLst>
+                    </a:blip>
+                    <a:srcRect/>
+                    <a:stretch>
+                      <a:fillRect/>
+                    </a:stretch>
+                  </pic:blipFill>
+                  <pic:spPr bwMode="auto">
+                    <a:xfrm>
+                      <a:off x="0" y="0"/>
+                      <a:ext cx="5753100" cy="3543300"/>
+                    </a:xfrm>
+                    <a:prstGeom prst="rect">
+                      <a:avLst/>
+                    </a:prstGeom>
+                    <a:noFill/>
+                    <a:ln>
+                      <a:noFill/>
+                    </a:ln>
+                  </pic:spPr>
+                </pic:pic>
+              </a:graphicData>
+            </a:graphic>
+          </wp:inline>
+        </w:drawing>
+      </w:r>
       <w:bookmarkStart w:id="0" w:name="_GoBack"/>
       <w:bookmarkEnd w:id="0"/>
+    </w:p>
+    <w:p>
+      <w:r>
+        <w:t>Rys. 3. Widok zawartości repozytorium po dodaniu pliku.</w:t>
+      </w:r>
     </w:p>
     <w:sectPr>
       <w:pgSz w:w="11906" w:h="16838"/>

</xml_diff>

<commit_message>
Dodanie rysunku nr 5
</commit_message>
<xml_diff>
--- a/Rys.docx
+++ b/Rys.docx
@@ -180,13 +180,138 @@
           </wp:inline>
         </w:drawing>
       </w:r>
-      <w:bookmarkStart w:id="0" w:name="_GoBack"/>
-      <w:bookmarkEnd w:id="0"/>
     </w:p>
     <w:p>
       <w:r>
         <w:t>Rys. 3. Widok zawartości repozytorium po dodaniu pliku.</w:t>
       </w:r>
+    </w:p>
+    <w:p/>
+    <w:p>
+      <w:r>
+        <w:rPr>
+          <w:noProof/>
+          <w:lang w:eastAsia="pl-PL"/>
+        </w:rPr>
+        <w:drawing>
+          <wp:inline distT="0" distB="0" distL="0" distR="0">
+            <wp:extent cx="5762625" cy="4238625"/>
+            <wp:effectExtent l="0" t="0" r="9525" b="9525"/>
+            <wp:docPr id="5" name="Obraz 5"/>
+            <wp:cNvGraphicFramePr>
+              <a:graphicFrameLocks xmlns:a="http://schemas.openxmlformats.org/drawingml/2006/main" noChangeAspect="1"/>
+            </wp:cNvGraphicFramePr>
+            <a:graphic xmlns:a="http://schemas.openxmlformats.org/drawingml/2006/main">
+              <a:graphicData uri="http://schemas.openxmlformats.org/drawingml/2006/picture">
+                <pic:pic xmlns:pic="http://schemas.openxmlformats.org/drawingml/2006/picture">
+                  <pic:nvPicPr>
+                    <pic:cNvPr id="0" name="Picture 4"/>
+                    <pic:cNvPicPr>
+                      <a:picLocks noChangeAspect="1" noChangeArrowheads="1"/>
+                    </pic:cNvPicPr>
+                  </pic:nvPicPr>
+                  <pic:blipFill>
+                    <a:blip r:embed="rId7">
+                      <a:extLst>
+                        <a:ext uri="{28A0092B-C50C-407E-A947-70E740481C1C}">
+                          <a14:useLocalDpi xmlns:a14="http://schemas.microsoft.com/office/drawing/2010/main" val="0"/>
+                        </a:ext>
+                      </a:extLst>
+                    </a:blip>
+                    <a:srcRect/>
+                    <a:stretch>
+                      <a:fillRect/>
+                    </a:stretch>
+                  </pic:blipFill>
+                  <pic:spPr bwMode="auto">
+                    <a:xfrm>
+                      <a:off x="0" y="0"/>
+                      <a:ext cx="5762625" cy="4238625"/>
+                    </a:xfrm>
+                    <a:prstGeom prst="rect">
+                      <a:avLst/>
+                    </a:prstGeom>
+                    <a:noFill/>
+                    <a:ln>
+                      <a:noFill/>
+                    </a:ln>
+                  </pic:spPr>
+                </pic:pic>
+              </a:graphicData>
+            </a:graphic>
+          </wp:inline>
+        </w:drawing>
+      </w:r>
+    </w:p>
+    <w:p>
+      <w:r>
+        <w:t>Rys. 4. Dodanie pliku do nowoutworzonego branch’a.</w:t>
+      </w:r>
+    </w:p>
+    <w:p/>
+    <w:p>
+      <w:r>
+        <w:rPr>
+          <w:noProof/>
+          <w:lang w:eastAsia="pl-PL"/>
+        </w:rPr>
+        <w:lastRenderedPageBreak/>
+        <w:drawing>
+          <wp:inline distT="0" distB="0" distL="0" distR="0">
+            <wp:extent cx="5762625" cy="3895725"/>
+            <wp:effectExtent l="0" t="0" r="9525" b="9525"/>
+            <wp:docPr id="6" name="Obraz 6"/>
+            <wp:cNvGraphicFramePr>
+              <a:graphicFrameLocks xmlns:a="http://schemas.openxmlformats.org/drawingml/2006/main" noChangeAspect="1"/>
+            </wp:cNvGraphicFramePr>
+            <a:graphic xmlns:a="http://schemas.openxmlformats.org/drawingml/2006/main">
+              <a:graphicData uri="http://schemas.openxmlformats.org/drawingml/2006/picture">
+                <pic:pic xmlns:pic="http://schemas.openxmlformats.org/drawingml/2006/picture">
+                  <pic:nvPicPr>
+                    <pic:cNvPr id="0" name="Picture 5"/>
+                    <pic:cNvPicPr>
+                      <a:picLocks noChangeAspect="1" noChangeArrowheads="1"/>
+                    </pic:cNvPicPr>
+                  </pic:nvPicPr>
+                  <pic:blipFill>
+                    <a:blip r:embed="rId8">
+                      <a:extLst>
+                        <a:ext uri="{28A0092B-C50C-407E-A947-70E740481C1C}">
+                          <a14:useLocalDpi xmlns:a14="http://schemas.microsoft.com/office/drawing/2010/main" val="0"/>
+                        </a:ext>
+                      </a:extLst>
+                    </a:blip>
+                    <a:srcRect/>
+                    <a:stretch>
+                      <a:fillRect/>
+                    </a:stretch>
+                  </pic:blipFill>
+                  <pic:spPr bwMode="auto">
+                    <a:xfrm>
+                      <a:off x="0" y="0"/>
+                      <a:ext cx="5762625" cy="3895725"/>
+                    </a:xfrm>
+                    <a:prstGeom prst="rect">
+                      <a:avLst/>
+                    </a:prstGeom>
+                    <a:noFill/>
+                    <a:ln>
+                      <a:noFill/>
+                    </a:ln>
+                  </pic:spPr>
+                </pic:pic>
+              </a:graphicData>
+            </a:graphic>
+          </wp:inline>
+        </w:drawing>
+      </w:r>
+    </w:p>
+    <w:p>
+      <w:r>
+        <w:t>Rys. 5. Dodanie pliku do branch’a.</w:t>
+      </w:r>
+      <w:bookmarkStart w:id="0" w:name="_GoBack"/>
+      <w:bookmarkEnd w:id="0"/>
     </w:p>
     <w:sectPr>
       <w:pgSz w:w="11906" w:h="16838"/>

</xml_diff>

<commit_message>
Dodanie podpisu nr 6
</commit_message>
<xml_diff>
--- a/Rys.docx
+++ b/Rys.docx
@@ -310,8 +310,16 @@
       <w:r>
         <w:t>Rys. 5. Dodanie pliku do branch’a.</w:t>
       </w:r>
+    </w:p>
+    <w:p/>
+    <w:p>
       <w:bookmarkStart w:id="0" w:name="_GoBack"/>
       <w:bookmarkEnd w:id="0"/>
+    </w:p>
+    <w:p>
+      <w:r>
+        <w:t>Rys. 6. Historia wersji pliku na branch’u.</w:t>
+      </w:r>
     </w:p>
     <w:sectPr>
       <w:pgSz w:w="11906" w:h="16838"/>

</xml_diff>

<commit_message>
Dodanie rysunku nr 7
</commit_message>
<xml_diff>
--- a/Rys.docx
+++ b/Rys.docx
@@ -313,13 +313,133 @@
     </w:p>
     <w:p/>
     <w:p>
+      <w:r>
+        <w:rPr>
+          <w:noProof/>
+          <w:lang w:eastAsia="pl-PL"/>
+        </w:rPr>
+        <w:drawing>
+          <wp:inline distT="0" distB="0" distL="0" distR="0">
+            <wp:extent cx="5753100" cy="2771775"/>
+            <wp:effectExtent l="0" t="0" r="0" b="9525"/>
+            <wp:docPr id="7" name="Obraz 7"/>
+            <wp:cNvGraphicFramePr>
+              <a:graphicFrameLocks xmlns:a="http://schemas.openxmlformats.org/drawingml/2006/main" noChangeAspect="1"/>
+            </wp:cNvGraphicFramePr>
+            <a:graphic xmlns:a="http://schemas.openxmlformats.org/drawingml/2006/main">
+              <a:graphicData uri="http://schemas.openxmlformats.org/drawingml/2006/picture">
+                <pic:pic xmlns:pic="http://schemas.openxmlformats.org/drawingml/2006/picture">
+                  <pic:nvPicPr>
+                    <pic:cNvPr id="0" name="Picture 6"/>
+                    <pic:cNvPicPr>
+                      <a:picLocks noChangeAspect="1" noChangeArrowheads="1"/>
+                    </pic:cNvPicPr>
+                  </pic:nvPicPr>
+                  <pic:blipFill>
+                    <a:blip r:embed="rId9">
+                      <a:extLst>
+                        <a:ext uri="{28A0092B-C50C-407E-A947-70E740481C1C}">
+                          <a14:useLocalDpi xmlns:a14="http://schemas.microsoft.com/office/drawing/2010/main" val="0"/>
+                        </a:ext>
+                      </a:extLst>
+                    </a:blip>
+                    <a:srcRect/>
+                    <a:stretch>
+                      <a:fillRect/>
+                    </a:stretch>
+                  </pic:blipFill>
+                  <pic:spPr bwMode="auto">
+                    <a:xfrm>
+                      <a:off x="0" y="0"/>
+                      <a:ext cx="5753100" cy="2771775"/>
+                    </a:xfrm>
+                    <a:prstGeom prst="rect">
+                      <a:avLst/>
+                    </a:prstGeom>
+                    <a:noFill/>
+                    <a:ln>
+                      <a:noFill/>
+                    </a:ln>
+                  </pic:spPr>
+                </pic:pic>
+              </a:graphicData>
+            </a:graphic>
+          </wp:inline>
+        </w:drawing>
+      </w:r>
+    </w:p>
+    <w:p>
+      <w:r>
+        <w:t>Rys. 6. Historia wersji pliku na branch’u.</w:t>
+      </w:r>
+    </w:p>
+    <w:p/>
+    <w:p>
+      <w:r>
+        <w:rPr>
+          <w:noProof/>
+          <w:lang w:eastAsia="pl-PL"/>
+        </w:rPr>
+        <w:lastRenderedPageBreak/>
+        <w:drawing>
+          <wp:inline distT="0" distB="0" distL="0" distR="0">
+            <wp:extent cx="5753100" cy="3314700"/>
+            <wp:effectExtent l="0" t="0" r="0" b="0"/>
+            <wp:docPr id="8" name="Obraz 8"/>
+            <wp:cNvGraphicFramePr>
+              <a:graphicFrameLocks xmlns:a="http://schemas.openxmlformats.org/drawingml/2006/main" noChangeAspect="1"/>
+            </wp:cNvGraphicFramePr>
+            <a:graphic xmlns:a="http://schemas.openxmlformats.org/drawingml/2006/main">
+              <a:graphicData uri="http://schemas.openxmlformats.org/drawingml/2006/picture">
+                <pic:pic xmlns:pic="http://schemas.openxmlformats.org/drawingml/2006/picture">
+                  <pic:nvPicPr>
+                    <pic:cNvPr id="0" name="Picture 7"/>
+                    <pic:cNvPicPr>
+                      <a:picLocks noChangeAspect="1" noChangeArrowheads="1"/>
+                    </pic:cNvPicPr>
+                  </pic:nvPicPr>
+                  <pic:blipFill>
+                    <a:blip r:embed="rId10">
+                      <a:extLst>
+                        <a:ext uri="{28A0092B-C50C-407E-A947-70E740481C1C}">
+                          <a14:useLocalDpi xmlns:a14="http://schemas.microsoft.com/office/drawing/2010/main" val="0"/>
+                        </a:ext>
+                      </a:extLst>
+                    </a:blip>
+                    <a:srcRect/>
+                    <a:stretch>
+                      <a:fillRect/>
+                    </a:stretch>
+                  </pic:blipFill>
+                  <pic:spPr bwMode="auto">
+                    <a:xfrm>
+                      <a:off x="0" y="0"/>
+                      <a:ext cx="5753100" cy="3314700"/>
+                    </a:xfrm>
+                    <a:prstGeom prst="rect">
+                      <a:avLst/>
+                    </a:prstGeom>
+                    <a:noFill/>
+                    <a:ln>
+                      <a:noFill/>
+                    </a:ln>
+                  </pic:spPr>
+                </pic:pic>
+              </a:graphicData>
+            </a:graphic>
+          </wp:inline>
+        </w:drawing>
+      </w:r>
+    </w:p>
+    <w:p>
+      <w:r>
+        <w:t>Rys. 7. Scalenie do głównej ścieżki (mergowanie).</w:t>
+      </w:r>
+    </w:p>
+    <w:p/>
+    <w:p>
       <w:bookmarkStart w:id="0" w:name="_GoBack"/>
       <w:bookmarkEnd w:id="0"/>
-    </w:p>
-    <w:p>
-      <w:r>
-        <w:t>Rys. 6. Historia wersji pliku na branch’u.</w:t>
-      </w:r>
     </w:p>
     <w:sectPr>
       <w:pgSz w:w="11906" w:h="16838"/>

</xml_diff>